<commit_message>
add sarcina 5 1
</commit_message>
<xml_diff>
--- a/L05/Birlutiu_Claudiu_Lab05/SablonRaportL05.docx
+++ b/L05/Birlutiu_Claudiu_Lab05/SablonRaportL05.docx
@@ -5532,14 +5532,25 @@
     <w:p>
       <w:pPr>
         <w:pStyle w:val="Heading3"/>
-        <w:rPr>
+        <w:numPr>
+          <w:ilvl w:val="0"/>
+          <w:numId w:val="13"/>
+        </w:numPr>
+        <w:jc w:val="both"/>
+        <w:rPr>
+          <w:b w:val="false"/>
+          <w:b w:val="false"/>
+          <w:bCs w:val="false"/>
           <w:lang w:val="ro-RO"/>
         </w:rPr>
       </w:pPr>
       <w:r>
         <w:rPr>
+          <w:b w:val="false"/>
+          <w:bCs w:val="false"/>
           <w:lang w:val="ro-RO"/>
         </w:rPr>
+        <w:t>În czul ECB o parte desctul de semnificativa.</w:t>
       </w:r>
     </w:p>
     <w:p>
@@ -5562,15 +5573,45 @@
     </w:p>
     <w:p>
       <w:pPr>
-        <w:pStyle w:val="Heading3"/>
-        <w:rPr>
+        <w:pStyle w:val="TextBody"/>
+        <w:numPr>
+          <w:ilvl w:val="0"/>
+          <w:numId w:val="10"/>
+        </w:numPr>
+        <w:rPr/>
+      </w:pPr>
+      <w:r>
+        <w:rPr>
+          <w:b w:val="false"/>
+          <w:bCs w:val="false"/>
           <w:lang w:val="ro-RO"/>
         </w:rPr>
-      </w:pPr>
-      <w:r>
-        <w:rPr>
+        <w:t xml:space="preserve">Ma gândesc, ca doar în cadrul ECB putem recupera mare parte din informație deoarece codificare se face la nivelul fiecarui bloc și nu debinde de alte blocuri cum este în cazul celorlaltor modele de criptare. În cazul ECB </w:t>
+      </w:r>
+      <w:r>
+        <w:rPr>
+          <w:rFonts w:eastAsia="Times New Roman"/>
+          <w:b w:val="false"/>
+          <w:bCs w:val="false"/>
+          <w:lang w:val="ro-RO" w:eastAsia="x-none"/>
+        </w:rPr>
+        <w:t>a</w:t>
+      </w:r>
+      <w:r>
+        <w:rPr>
+          <w:b w:val="false"/>
+          <w:bCs w:val="false"/>
           <w:lang w:val="ro-RO"/>
         </w:rPr>
+        <w:t xml:space="preserve">cest lucru poate face ca modificările într-un bloc să nu afecteze blocurile ulterioare, ceea ce poate permite recuperarea unor părți semnificative ale informației originale din fișierul alterat. </w:t>
+      </w:r>
+      <w:r>
+        <w:rPr>
+          <w:b w:val="false"/>
+          <w:bCs w:val="false"/>
+          <w:lang w:val="ro-RO"/>
+        </w:rPr>
+        <w:t>De asemenea cred ca și în cadrul OFB putem recupera date</w:t>
       </w:r>
     </w:p>
     <w:p>
@@ -5593,14 +5634,1379 @@
     </w:p>
     <w:p>
       <w:pPr>
+        <w:pStyle w:val="Normal"/>
+        <w:numPr>
+          <w:ilvl w:val="0"/>
+          <w:numId w:val="15"/>
+        </w:numPr>
+        <w:rPr/>
+      </w:pPr>
+      <w:r>
+        <w:rPr/>
+        <w:t>Voi face testul pe o imagine: aceasta are mai mult de 1000 de octeti si vom observa mai bine modificarile la nivelul blocurilor</w:t>
+      </w:r>
+    </w:p>
+    <w:p>
+      <w:pPr>
+        <w:pStyle w:val="Normal"/>
+        <w:numPr>
+          <w:ilvl w:val="0"/>
+          <w:numId w:val="15"/>
+        </w:numPr>
+        <w:rPr/>
+      </w:pPr>
+      <w:r>
+        <w:rPr/>
+        <w:t xml:space="preserve">55 in hexa e 0x37 =&gt; trebuie moidifcat octetul de la adresa 0x36 si vom folosi tool-ul </w:t>
+      </w:r>
+      <w:r>
+        <w:rPr>
+          <w:b/>
+          <w:bCs/>
+          <w:sz w:val="22"/>
+          <w:szCs w:val="22"/>
+        </w:rPr>
+        <w:t>G</w:t>
+      </w:r>
+      <w:r>
+        <w:rPr>
+          <w:b/>
+          <w:bCs/>
+        </w:rPr>
+        <w:t>hex</w:t>
+      </w:r>
+    </w:p>
+    <w:p>
+      <w:pPr>
         <w:pStyle w:val="Heading3"/>
+        <w:numPr>
+          <w:ilvl w:val="0"/>
+          <w:numId w:val="14"/>
+        </w:numPr>
+        <w:rPr/>
+      </w:pPr>
+      <w:r>
         <w:rPr>
           <w:lang w:val="ro-RO"/>
         </w:rPr>
-      </w:pPr>
-      <w:r>
-        <w:rPr>
-          <w:lang w:val="ro-RO"/>
+        <w:t>ECB:</w:t>
+      </w:r>
+    </w:p>
+    <w:p>
+      <w:pPr>
+        <w:pStyle w:val="Normal"/>
+        <w:numPr>
+          <w:ilvl w:val="1"/>
+          <w:numId w:val="14"/>
+        </w:numPr>
+        <w:spacing w:before="0" w:after="0"/>
+        <w:rPr/>
+      </w:pPr>
+      <w:r>
+        <w:rPr>
+          <w:lang w:val="ro-RO" w:eastAsia="x-none"/>
+        </w:rPr>
+        <w:t xml:space="preserve">openssl enc -aes-128-ecb -e  -in </w:t>
+      </w:r>
+      <w:r>
+        <w:rPr>
+          <w:lang w:val="ro-RO" w:eastAsia="x-none"/>
+        </w:rPr>
+        <w:t>original_text</w:t>
+      </w:r>
+      <w:r>
+        <w:rPr>
+          <w:lang w:val="ro-RO" w:eastAsia="x-none"/>
+        </w:rPr>
+        <w:t>.</w:t>
+      </w:r>
+      <w:r>
+        <w:rPr>
+          <w:sz w:val="22"/>
+          <w:szCs w:val="22"/>
+          <w:lang w:val="ro-RO" w:eastAsia="x-none"/>
+        </w:rPr>
+        <w:t>txt</w:t>
+      </w:r>
+      <w:r>
+        <w:rPr>
+          <w:lang w:val="ro-RO" w:eastAsia="x-none"/>
+        </w:rPr>
+        <w:t xml:space="preserve"> -out ciph_ecb.bin  -K af11bcddffeb11778889aefbccddceaf   </w:t>
+      </w:r>
+    </w:p>
+    <w:p>
+      <w:pPr>
+        <w:pStyle w:val="Normal"/>
+        <w:numPr>
+          <w:ilvl w:val="1"/>
+          <w:numId w:val="14"/>
+        </w:numPr>
+        <w:spacing w:before="0" w:after="0"/>
+        <w:rPr/>
+      </w:pPr>
+      <w:r>
+        <w:rPr>
+          <w:lang w:val="ro-RO" w:eastAsia="x-none"/>
+        </w:rPr>
+        <w:t>m</w:t>
+      </w:r>
+      <w:r>
+        <w:rPr>
+          <w:lang w:val="ro-RO" w:eastAsia="x-none"/>
+        </w:rPr>
+        <w:t xml:space="preserve">odificam un byte-ul de la adresa  0x36 din </w:t>
+      </w:r>
+      <w:r>
+        <w:rPr>
+          <w:b/>
+          <w:bCs/>
+          <w:lang w:val="ro-RO" w:eastAsia="x-none"/>
+        </w:rPr>
+        <w:t>0x48</w:t>
+      </w:r>
+      <w:r>
+        <w:rPr>
+          <w:lang w:val="ro-RO" w:eastAsia="x-none"/>
+        </w:rPr>
+        <w:t xml:space="preserve"> în </w:t>
+      </w:r>
+      <w:r>
+        <w:rPr>
+          <w:b/>
+          <w:bCs/>
+          <w:lang w:val="ro-RO" w:eastAsia="x-none"/>
+        </w:rPr>
+        <w:t xml:space="preserve">0xAA </w:t>
+      </w:r>
+    </w:p>
+    <w:p>
+      <w:pPr>
+        <w:pStyle w:val="Normal"/>
+        <w:spacing w:before="0" w:after="0"/>
+        <w:rPr>
+          <w:b/>
+          <w:b/>
+          <w:bCs/>
+          <w:lang w:val="ro-RO" w:eastAsia="x-none"/>
+        </w:rPr>
+      </w:pPr>
+      <w:r>
+        <w:rPr/>
+        <w:drawing>
+          <wp:anchor behindDoc="0" distT="0" distB="0" distL="0" distR="0" simplePos="0" locked="0" layoutInCell="1" allowOverlap="1" relativeHeight="21">
+            <wp:simplePos x="0" y="0"/>
+            <wp:positionH relativeFrom="column">
+              <wp:posOffset>208915</wp:posOffset>
+            </wp:positionH>
+            <wp:positionV relativeFrom="paragraph">
+              <wp:posOffset>48260</wp:posOffset>
+            </wp:positionV>
+            <wp:extent cx="2355215" cy="2474595"/>
+            <wp:effectExtent l="0" t="0" r="0" b="0"/>
+            <wp:wrapSquare wrapText="largest"/>
+            <wp:docPr id="20" name="Image20" descr=""/>
+            <wp:cNvGraphicFramePr>
+              <a:graphicFrameLocks xmlns:a="http://schemas.openxmlformats.org/drawingml/2006/main" noChangeAspect="1"/>
+            </wp:cNvGraphicFramePr>
+            <a:graphic xmlns:a="http://schemas.openxmlformats.org/drawingml/2006/main">
+              <a:graphicData uri="http://schemas.openxmlformats.org/drawingml/2006/picture">
+                <pic:pic xmlns:pic="http://schemas.openxmlformats.org/drawingml/2006/picture">
+                  <pic:nvPicPr>
+                    <pic:cNvPr id="20" name="Image20" descr=""/>
+                    <pic:cNvPicPr>
+                      <a:picLocks noChangeAspect="1" noChangeArrowheads="1"/>
+                    </pic:cNvPicPr>
+                  </pic:nvPicPr>
+                  <pic:blipFill>
+                    <a:blip r:embed="rId23"/>
+                    <a:stretch>
+                      <a:fillRect/>
+                    </a:stretch>
+                  </pic:blipFill>
+                  <pic:spPr bwMode="auto">
+                    <a:xfrm>
+                      <a:off x="0" y="0"/>
+                      <a:ext cx="2355215" cy="2474595"/>
+                    </a:xfrm>
+                    <a:prstGeom prst="rect">
+                      <a:avLst/>
+                    </a:prstGeom>
+                  </pic:spPr>
+                </pic:pic>
+              </a:graphicData>
+            </a:graphic>
+          </wp:anchor>
+        </w:drawing>
+        <w:drawing>
+          <wp:anchor behindDoc="0" distT="0" distB="0" distL="0" distR="0" simplePos="0" locked="0" layoutInCell="1" allowOverlap="1" relativeHeight="22">
+            <wp:simplePos x="0" y="0"/>
+            <wp:positionH relativeFrom="column">
+              <wp:posOffset>2785110</wp:posOffset>
+            </wp:positionH>
+            <wp:positionV relativeFrom="paragraph">
+              <wp:posOffset>38735</wp:posOffset>
+            </wp:positionV>
+            <wp:extent cx="2942590" cy="2429510"/>
+            <wp:effectExtent l="0" t="0" r="0" b="0"/>
+            <wp:wrapSquare wrapText="largest"/>
+            <wp:docPr id="21" name="Image21" descr=""/>
+            <wp:cNvGraphicFramePr>
+              <a:graphicFrameLocks xmlns:a="http://schemas.openxmlformats.org/drawingml/2006/main" noChangeAspect="1"/>
+            </wp:cNvGraphicFramePr>
+            <a:graphic xmlns:a="http://schemas.openxmlformats.org/drawingml/2006/main">
+              <a:graphicData uri="http://schemas.openxmlformats.org/drawingml/2006/picture">
+                <pic:pic xmlns:pic="http://schemas.openxmlformats.org/drawingml/2006/picture">
+                  <pic:nvPicPr>
+                    <pic:cNvPr id="21" name="Image21" descr=""/>
+                    <pic:cNvPicPr>
+                      <a:picLocks noChangeAspect="1" noChangeArrowheads="1"/>
+                    </pic:cNvPicPr>
+                  </pic:nvPicPr>
+                  <pic:blipFill>
+                    <a:blip r:embed="rId24"/>
+                    <a:stretch>
+                      <a:fillRect/>
+                    </a:stretch>
+                  </pic:blipFill>
+                  <pic:spPr bwMode="auto">
+                    <a:xfrm>
+                      <a:off x="0" y="0"/>
+                      <a:ext cx="2942590" cy="2429510"/>
+                    </a:xfrm>
+                    <a:prstGeom prst="rect">
+                      <a:avLst/>
+                    </a:prstGeom>
+                  </pic:spPr>
+                </pic:pic>
+              </a:graphicData>
+            </a:graphic>
+          </wp:anchor>
+        </w:drawing>
+      </w:r>
+    </w:p>
+    <w:p>
+      <w:pPr>
+        <w:pStyle w:val="Normal"/>
+        <w:spacing w:before="0" w:after="0"/>
+        <w:rPr>
+          <w:b/>
+          <w:b/>
+          <w:bCs/>
+          <w:lang w:val="ro-RO" w:eastAsia="x-none"/>
+        </w:rPr>
+      </w:pPr>
+      <w:r>
+        <w:rPr/>
+      </w:r>
+    </w:p>
+    <w:p>
+      <w:pPr>
+        <w:pStyle w:val="Normal"/>
+        <w:spacing w:before="0" w:after="0"/>
+        <w:rPr>
+          <w:b/>
+          <w:b/>
+          <w:bCs/>
+          <w:lang w:val="ro-RO" w:eastAsia="x-none"/>
+        </w:rPr>
+      </w:pPr>
+      <w:r>
+        <w:rPr/>
+      </w:r>
+    </w:p>
+    <w:p>
+      <w:pPr>
+        <w:pStyle w:val="Normal"/>
+        <w:spacing w:before="0" w:after="0"/>
+        <w:rPr>
+          <w:b/>
+          <w:b/>
+          <w:bCs/>
+          <w:lang w:val="ro-RO" w:eastAsia="x-none"/>
+        </w:rPr>
+      </w:pPr>
+      <w:r>
+        <w:rPr/>
+      </w:r>
+    </w:p>
+    <w:p>
+      <w:pPr>
+        <w:pStyle w:val="Normal"/>
+        <w:spacing w:before="0" w:after="0"/>
+        <w:rPr>
+          <w:b/>
+          <w:b/>
+          <w:bCs/>
+          <w:lang w:val="ro-RO" w:eastAsia="x-none"/>
+        </w:rPr>
+      </w:pPr>
+      <w:r>
+        <w:rPr/>
+      </w:r>
+    </w:p>
+    <w:p>
+      <w:pPr>
+        <w:pStyle w:val="Normal"/>
+        <w:spacing w:before="0" w:after="0"/>
+        <w:rPr/>
+      </w:pPr>
+      <w:r>
+        <w:rPr/>
+      </w:r>
+    </w:p>
+    <w:p>
+      <w:pPr>
+        <w:pStyle w:val="Normal"/>
+        <w:spacing w:before="0" w:after="0"/>
+        <w:rPr>
+          <w:b/>
+          <w:b/>
+          <w:bCs/>
+          <w:lang w:val="ro-RO" w:eastAsia="x-none"/>
+        </w:rPr>
+      </w:pPr>
+      <w:r>
+        <w:rPr/>
+      </w:r>
+    </w:p>
+    <w:p>
+      <w:pPr>
+        <w:pStyle w:val="Normal"/>
+        <w:spacing w:before="0" w:after="0"/>
+        <w:rPr>
+          <w:b/>
+          <w:b/>
+          <w:bCs/>
+          <w:lang w:val="ro-RO" w:eastAsia="x-none"/>
+        </w:rPr>
+      </w:pPr>
+      <w:r>
+        <w:rPr/>
+      </w:r>
+    </w:p>
+    <w:p>
+      <w:pPr>
+        <w:pStyle w:val="Normal"/>
+        <w:spacing w:before="0" w:after="0"/>
+        <w:rPr>
+          <w:b/>
+          <w:b/>
+          <w:bCs/>
+          <w:lang w:val="ro-RO" w:eastAsia="x-none"/>
+        </w:rPr>
+      </w:pPr>
+      <w:r>
+        <w:rPr/>
+      </w:r>
+    </w:p>
+    <w:p>
+      <w:pPr>
+        <w:pStyle w:val="Normal"/>
+        <w:spacing w:before="0" w:after="0"/>
+        <w:rPr>
+          <w:b/>
+          <w:b/>
+          <w:bCs/>
+          <w:lang w:val="ro-RO" w:eastAsia="x-none"/>
+        </w:rPr>
+      </w:pPr>
+      <w:r>
+        <w:rPr/>
+      </w:r>
+    </w:p>
+    <w:p>
+      <w:pPr>
+        <w:pStyle w:val="Normal"/>
+        <w:spacing w:before="0" w:after="0"/>
+        <w:rPr>
+          <w:b/>
+          <w:b/>
+          <w:bCs/>
+          <w:lang w:val="ro-RO" w:eastAsia="x-none"/>
+        </w:rPr>
+      </w:pPr>
+      <w:r>
+        <w:rPr/>
+      </w:r>
+    </w:p>
+    <w:p>
+      <w:pPr>
+        <w:pStyle w:val="Normal"/>
+        <w:spacing w:before="0" w:after="0"/>
+        <w:rPr>
+          <w:b/>
+          <w:b/>
+          <w:bCs/>
+          <w:lang w:val="ro-RO" w:eastAsia="x-none"/>
+        </w:rPr>
+      </w:pPr>
+      <w:r>
+        <w:rPr/>
+      </w:r>
+    </w:p>
+    <w:p>
+      <w:pPr>
+        <w:pStyle w:val="Normal"/>
+        <w:spacing w:before="0" w:after="0"/>
+        <w:rPr>
+          <w:b/>
+          <w:b/>
+          <w:bCs/>
+          <w:lang w:val="ro-RO" w:eastAsia="x-none"/>
+        </w:rPr>
+      </w:pPr>
+      <w:r>
+        <w:rPr/>
+      </w:r>
+    </w:p>
+    <w:p>
+      <w:pPr>
+        <w:pStyle w:val="Normal"/>
+        <w:spacing w:before="0" w:after="0"/>
+        <w:rPr>
+          <w:b/>
+          <w:b/>
+          <w:bCs/>
+          <w:lang w:val="ro-RO" w:eastAsia="x-none"/>
+        </w:rPr>
+      </w:pPr>
+      <w:r>
+        <w:rPr/>
+      </w:r>
+    </w:p>
+    <w:p>
+      <w:pPr>
+        <w:pStyle w:val="Normal"/>
+        <w:numPr>
+          <w:ilvl w:val="1"/>
+          <w:numId w:val="14"/>
+        </w:numPr>
+        <w:spacing w:before="0" w:after="0"/>
+        <w:rPr/>
+      </w:pPr>
+      <w:r>
+        <w:rPr>
+          <w:b w:val="false"/>
+          <w:bCs w:val="false"/>
+          <w:sz w:val="22"/>
+          <w:szCs w:val="22"/>
+          <w:lang w:val="ro-RO" w:eastAsia="x-none"/>
+        </w:rPr>
+        <w:t xml:space="preserve">decodificam: </w:t>
+      </w:r>
+      <w:r>
+        <w:rPr>
+          <w:b w:val="false"/>
+          <w:bCs w:val="false"/>
+          <w:sz w:val="22"/>
+          <w:szCs w:val="22"/>
+          <w:lang w:val="ro-RO" w:eastAsia="x-none"/>
+        </w:rPr>
+        <w:t>openssl enc -aes-128-ecb -</w:t>
+      </w:r>
+      <w:r>
+        <w:rPr>
+          <w:b w:val="false"/>
+          <w:bCs w:val="false"/>
+          <w:sz w:val="22"/>
+          <w:szCs w:val="22"/>
+          <w:lang w:val="ro-RO" w:eastAsia="x-none"/>
+        </w:rPr>
+        <w:t>d</w:t>
+      </w:r>
+      <w:r>
+        <w:rPr>
+          <w:b w:val="false"/>
+          <w:bCs w:val="false"/>
+          <w:sz w:val="22"/>
+          <w:szCs w:val="22"/>
+          <w:lang w:val="ro-RO" w:eastAsia="x-none"/>
+        </w:rPr>
+        <w:t xml:space="preserve">  -in ciph_ecb.bin -out  </w:t>
+      </w:r>
+      <w:r>
+        <w:rPr>
+          <w:b w:val="false"/>
+          <w:bCs w:val="false"/>
+          <w:sz w:val="22"/>
+          <w:szCs w:val="22"/>
+          <w:lang w:val="ro-RO" w:eastAsia="x-none"/>
+        </w:rPr>
+        <w:t>text_modified</w:t>
+      </w:r>
+      <w:r>
+        <w:rPr>
+          <w:b w:val="false"/>
+          <w:bCs w:val="false"/>
+          <w:sz w:val="22"/>
+          <w:szCs w:val="22"/>
+          <w:lang w:val="ro-RO" w:eastAsia="x-none"/>
+        </w:rPr>
+        <w:t>.</w:t>
+      </w:r>
+      <w:r>
+        <w:rPr>
+          <w:b w:val="false"/>
+          <w:bCs w:val="false"/>
+          <w:sz w:val="22"/>
+          <w:szCs w:val="22"/>
+          <w:lang w:val="ro-RO" w:eastAsia="x-none"/>
+        </w:rPr>
+        <w:t>txt</w:t>
+      </w:r>
+      <w:r>
+        <w:rPr>
+          <w:b w:val="false"/>
+          <w:bCs w:val="false"/>
+          <w:sz w:val="22"/>
+          <w:szCs w:val="22"/>
+          <w:lang w:val="ro-RO" w:eastAsia="x-none"/>
+        </w:rPr>
+        <w:t xml:space="preserve">  -K af11bcddffeb11778889aefbccddceaf   </w:t>
+      </w:r>
+    </w:p>
+    <w:p>
+      <w:pPr>
+        <w:pStyle w:val="Normal"/>
+        <w:spacing w:before="0" w:after="0"/>
+        <w:rPr>
+          <w:lang w:val="ro-RO" w:eastAsia="x-none"/>
+        </w:rPr>
+      </w:pPr>
+      <w:r>
+        <w:rPr>
+          <w:b w:val="false"/>
+          <w:bCs w:val="false"/>
+        </w:rPr>
+      </w:r>
+    </w:p>
+    <w:p>
+      <w:pPr>
+        <w:pStyle w:val="Normal"/>
+        <w:spacing w:before="0" w:after="0"/>
+        <w:rPr>
+          <w:lang w:val="ro-RO" w:eastAsia="x-none"/>
+        </w:rPr>
+      </w:pPr>
+      <w:r>
+        <w:rPr>
+          <w:b w:val="false"/>
+          <w:bCs w:val="false"/>
+        </w:rPr>
+        <w:drawing>
+          <wp:anchor behindDoc="0" distT="0" distB="0" distL="0" distR="0" simplePos="0" locked="0" layoutInCell="1" allowOverlap="1" relativeHeight="23">
+            <wp:simplePos x="0" y="0"/>
+            <wp:positionH relativeFrom="column">
+              <wp:align>center</wp:align>
+            </wp:positionH>
+            <wp:positionV relativeFrom="paragraph">
+              <wp:posOffset>635</wp:posOffset>
+            </wp:positionV>
+            <wp:extent cx="5943600" cy="2205990"/>
+            <wp:effectExtent l="0" t="0" r="0" b="0"/>
+            <wp:wrapSquare wrapText="largest"/>
+            <wp:docPr id="22" name="Image22" descr=""/>
+            <wp:cNvGraphicFramePr>
+              <a:graphicFrameLocks xmlns:a="http://schemas.openxmlformats.org/drawingml/2006/main" noChangeAspect="1"/>
+            </wp:cNvGraphicFramePr>
+            <a:graphic xmlns:a="http://schemas.openxmlformats.org/drawingml/2006/main">
+              <a:graphicData uri="http://schemas.openxmlformats.org/drawingml/2006/picture">
+                <pic:pic xmlns:pic="http://schemas.openxmlformats.org/drawingml/2006/picture">
+                  <pic:nvPicPr>
+                    <pic:cNvPr id="22" name="Image22" descr=""/>
+                    <pic:cNvPicPr>
+                      <a:picLocks noChangeAspect="1" noChangeArrowheads="1"/>
+                    </pic:cNvPicPr>
+                  </pic:nvPicPr>
+                  <pic:blipFill>
+                    <a:blip r:embed="rId25"/>
+                    <a:stretch>
+                      <a:fillRect/>
+                    </a:stretch>
+                  </pic:blipFill>
+                  <pic:spPr bwMode="auto">
+                    <a:xfrm>
+                      <a:off x="0" y="0"/>
+                      <a:ext cx="5943600" cy="2205990"/>
+                    </a:xfrm>
+                    <a:prstGeom prst="rect">
+                      <a:avLst/>
+                    </a:prstGeom>
+                  </pic:spPr>
+                </pic:pic>
+              </a:graphicData>
+            </a:graphic>
+          </wp:anchor>
+        </w:drawing>
+      </w:r>
+    </w:p>
+    <w:p>
+      <w:pPr>
+        <w:pStyle w:val="Normal"/>
+        <w:spacing w:before="0" w:after="0"/>
+        <w:rPr>
+          <w:lang w:val="ro-RO" w:eastAsia="x-none"/>
+        </w:rPr>
+      </w:pPr>
+      <w:r>
+        <w:rPr>
+          <w:b w:val="false"/>
+          <w:bCs w:val="false"/>
+        </w:rPr>
+      </w:r>
+    </w:p>
+    <w:p>
+      <w:pPr>
+        <w:pStyle w:val="Normal"/>
+        <w:numPr>
+          <w:ilvl w:val="1"/>
+          <w:numId w:val="14"/>
+        </w:numPr>
+        <w:spacing w:before="0" w:after="0"/>
+        <w:rPr>
+          <w:b w:val="false"/>
+          <w:b w:val="false"/>
+          <w:bCs w:val="false"/>
+          <w:lang w:val="ro-RO" w:eastAsia="x-none"/>
+        </w:rPr>
+      </w:pPr>
+      <w:r>
+        <w:rPr>
+          <w:b w:val="false"/>
+          <w:bCs w:val="false"/>
+          <w:lang w:val="ro-RO" w:eastAsia="x-none"/>
+        </w:rPr>
+        <w:t xml:space="preserve">vom încerca descifrarea mesajului sa vedem cât de corupt e mesajul și am observat ca </w:t>
+      </w:r>
+      <w:r>
+        <w:rPr>
+          <w:b w:val="false"/>
+          <w:bCs w:val="false"/>
+          <w:sz w:val="22"/>
+          <w:szCs w:val="22"/>
+          <w:lang w:val="ro-RO" w:eastAsia="x-none"/>
+        </w:rPr>
+        <w:t>textul</w:t>
+      </w:r>
+      <w:r>
+        <w:rPr>
+          <w:b w:val="false"/>
+          <w:bCs w:val="false"/>
+          <w:lang w:val="ro-RO" w:eastAsia="x-none"/>
+        </w:rPr>
+        <w:t xml:space="preserve"> decodata nu suferă modificari majore, doar într-un singur loc foarte puține caractere au fost </w:t>
+      </w:r>
+      <w:r>
+        <w:rPr>
+          <w:b w:val="false"/>
+          <w:bCs w:val="false"/>
+          <w:sz w:val="22"/>
+          <w:szCs w:val="22"/>
+          <w:lang w:val="ro-RO" w:eastAsia="x-none"/>
+        </w:rPr>
+        <w:t>pierdute</w:t>
+      </w:r>
+    </w:p>
+    <w:p>
+      <w:pPr>
+        <w:pStyle w:val="Normal"/>
+        <w:spacing w:before="0" w:after="0"/>
+        <w:rPr>
+          <w:lang w:val="ro-RO" w:eastAsia="x-none"/>
+        </w:rPr>
+      </w:pPr>
+      <w:r>
+        <w:rPr>
+          <w:b w:val="false"/>
+          <w:bCs w:val="false"/>
+        </w:rPr>
+      </w:r>
+    </w:p>
+    <w:p>
+      <w:pPr>
+        <w:pStyle w:val="Normal"/>
+        <w:numPr>
+          <w:ilvl w:val="0"/>
+          <w:numId w:val="14"/>
+        </w:numPr>
+        <w:spacing w:before="0" w:after="0"/>
+        <w:rPr>
+          <w:b/>
+          <w:b/>
+          <w:bCs/>
+        </w:rPr>
+      </w:pPr>
+      <w:r>
+        <w:rPr>
+          <w:b/>
+          <w:bCs/>
+          <w:lang w:val="ro-RO" w:eastAsia="x-none"/>
+        </w:rPr>
+        <w:t>CBC:</w:t>
+      </w:r>
+    </w:p>
+    <w:p>
+      <w:pPr>
+        <w:pStyle w:val="Normal"/>
+        <w:numPr>
+          <w:ilvl w:val="1"/>
+          <w:numId w:val="14"/>
+        </w:numPr>
+        <w:spacing w:before="0" w:after="0"/>
+        <w:rPr/>
+      </w:pPr>
+      <w:r>
+        <w:rPr>
+          <w:lang w:val="ro-RO" w:eastAsia="x-none"/>
+        </w:rPr>
+        <w:t xml:space="preserve">openssl enc -aes-128-cbc -e  -in </w:t>
+      </w:r>
+      <w:r>
+        <w:rPr>
+          <w:lang w:val="ro-RO" w:eastAsia="x-none"/>
+        </w:rPr>
+        <w:t>original_text</w:t>
+      </w:r>
+      <w:r>
+        <w:rPr>
+          <w:lang w:val="ro-RO" w:eastAsia="x-none"/>
+        </w:rPr>
+        <w:t>.</w:t>
+      </w:r>
+      <w:r>
+        <w:rPr>
+          <w:sz w:val="22"/>
+          <w:szCs w:val="22"/>
+          <w:lang w:val="ro-RO" w:eastAsia="x-none"/>
+        </w:rPr>
+        <w:t>txt</w:t>
+      </w:r>
+      <w:r>
+        <w:rPr>
+          <w:lang w:val="ro-RO" w:eastAsia="x-none"/>
+        </w:rPr>
+        <w:t xml:space="preserve">  -out ciph_</w:t>
+      </w:r>
+      <w:r>
+        <w:rPr>
+          <w:sz w:val="22"/>
+          <w:szCs w:val="22"/>
+          <w:lang w:val="ro-RO" w:eastAsia="x-none"/>
+        </w:rPr>
+        <w:t>c</w:t>
+      </w:r>
+      <w:r>
+        <w:rPr>
+          <w:lang w:val="ro-RO" w:eastAsia="x-none"/>
+        </w:rPr>
+        <w:t>b</w:t>
+      </w:r>
+      <w:r>
+        <w:rPr>
+          <w:lang w:val="ro-RO" w:eastAsia="x-none"/>
+        </w:rPr>
+        <w:t>c</w:t>
+      </w:r>
+      <w:r>
+        <w:rPr>
+          <w:lang w:val="ro-RO" w:eastAsia="x-none"/>
+        </w:rPr>
+        <w:t>.bin  -K af11bcddffeb11778889aefbccddceaf   -iv 0104030405090708</w:t>
+      </w:r>
+    </w:p>
+    <w:p>
+      <w:pPr>
+        <w:pStyle w:val="Normal"/>
+        <w:numPr>
+          <w:ilvl w:val="1"/>
+          <w:numId w:val="14"/>
+        </w:numPr>
+        <w:spacing w:before="0" w:after="0"/>
+        <w:rPr/>
+      </w:pPr>
+      <w:r>
+        <w:rPr>
+          <w:lang w:val="ro-RO" w:eastAsia="x-none"/>
+        </w:rPr>
+        <w:t>m</w:t>
+      </w:r>
+      <w:r>
+        <w:rPr>
+          <w:lang w:val="ro-RO" w:eastAsia="x-none"/>
+        </w:rPr>
+        <w:t>odificam  byte-ul de la adresa  0x</w:t>
+      </w:r>
+      <w:r>
+        <w:rPr>
+          <w:sz w:val="22"/>
+          <w:szCs w:val="22"/>
+          <w:lang w:val="ro-RO" w:eastAsia="x-none"/>
+        </w:rPr>
+        <w:t>36</w:t>
+      </w:r>
+      <w:r>
+        <w:rPr>
+          <w:lang w:val="ro-RO" w:eastAsia="x-none"/>
+        </w:rPr>
+        <w:t xml:space="preserve"> din </w:t>
+      </w:r>
+      <w:r>
+        <w:rPr>
+          <w:b/>
+          <w:bCs/>
+          <w:lang w:val="ro-RO" w:eastAsia="x-none"/>
+        </w:rPr>
+        <w:t>0x</w:t>
+      </w:r>
+      <w:r>
+        <w:rPr>
+          <w:b/>
+          <w:bCs/>
+          <w:sz w:val="22"/>
+          <w:szCs w:val="22"/>
+          <w:lang w:val="ro-RO" w:eastAsia="x-none"/>
+        </w:rPr>
+        <w:t xml:space="preserve">1F </w:t>
+      </w:r>
+      <w:r>
+        <w:rPr>
+          <w:lang w:val="ro-RO" w:eastAsia="x-none"/>
+        </w:rPr>
+        <w:t xml:space="preserve">în </w:t>
+      </w:r>
+      <w:r>
+        <w:rPr>
+          <w:b/>
+          <w:bCs/>
+          <w:lang w:val="ro-RO" w:eastAsia="x-none"/>
+        </w:rPr>
+        <w:t>0x</w:t>
+      </w:r>
+      <w:r>
+        <w:rPr>
+          <w:b/>
+          <w:bCs/>
+          <w:sz w:val="22"/>
+          <w:szCs w:val="22"/>
+          <w:lang w:val="ro-RO" w:eastAsia="x-none"/>
+        </w:rPr>
+        <w:t>00</w:t>
+      </w:r>
+    </w:p>
+    <w:p>
+      <w:pPr>
+        <w:pStyle w:val="Normal"/>
+        <w:spacing w:before="0" w:after="0"/>
+        <w:rPr>
+          <w:lang w:val="ro-RO" w:eastAsia="x-none"/>
+        </w:rPr>
+      </w:pPr>
+      <w:r>
+        <w:rPr/>
+        <w:drawing>
+          <wp:anchor behindDoc="0" distT="0" distB="0" distL="0" distR="0" simplePos="0" locked="0" layoutInCell="1" allowOverlap="1" relativeHeight="24">
+            <wp:simplePos x="0" y="0"/>
+            <wp:positionH relativeFrom="column">
+              <wp:posOffset>356870</wp:posOffset>
+            </wp:positionH>
+            <wp:positionV relativeFrom="paragraph">
+              <wp:posOffset>109220</wp:posOffset>
+            </wp:positionV>
+            <wp:extent cx="2355215" cy="2101850"/>
+            <wp:effectExtent l="0" t="0" r="0" b="0"/>
+            <wp:wrapSquare wrapText="largest"/>
+            <wp:docPr id="23" name="Image23" descr=""/>
+            <wp:cNvGraphicFramePr>
+              <a:graphicFrameLocks xmlns:a="http://schemas.openxmlformats.org/drawingml/2006/main" noChangeAspect="1"/>
+            </wp:cNvGraphicFramePr>
+            <a:graphic xmlns:a="http://schemas.openxmlformats.org/drawingml/2006/main">
+              <a:graphicData uri="http://schemas.openxmlformats.org/drawingml/2006/picture">
+                <pic:pic xmlns:pic="http://schemas.openxmlformats.org/drawingml/2006/picture">
+                  <pic:nvPicPr>
+                    <pic:cNvPr id="23" name="Image23" descr=""/>
+                    <pic:cNvPicPr>
+                      <a:picLocks noChangeAspect="1" noChangeArrowheads="1"/>
+                    </pic:cNvPicPr>
+                  </pic:nvPicPr>
+                  <pic:blipFill>
+                    <a:blip r:embed="rId26"/>
+                    <a:stretch>
+                      <a:fillRect/>
+                    </a:stretch>
+                  </pic:blipFill>
+                  <pic:spPr bwMode="auto">
+                    <a:xfrm>
+                      <a:off x="0" y="0"/>
+                      <a:ext cx="2355215" cy="2101850"/>
+                    </a:xfrm>
+                    <a:prstGeom prst="rect">
+                      <a:avLst/>
+                    </a:prstGeom>
+                  </pic:spPr>
+                </pic:pic>
+              </a:graphicData>
+            </a:graphic>
+          </wp:anchor>
+        </w:drawing>
+        <w:drawing>
+          <wp:anchor behindDoc="0" distT="0" distB="0" distL="0" distR="0" simplePos="0" locked="0" layoutInCell="1" allowOverlap="1" relativeHeight="25">
+            <wp:simplePos x="0" y="0"/>
+            <wp:positionH relativeFrom="column">
+              <wp:posOffset>2753360</wp:posOffset>
+            </wp:positionH>
+            <wp:positionV relativeFrom="paragraph">
+              <wp:posOffset>151130</wp:posOffset>
+            </wp:positionV>
+            <wp:extent cx="2776855" cy="2078990"/>
+            <wp:effectExtent l="0" t="0" r="0" b="0"/>
+            <wp:wrapSquare wrapText="largest"/>
+            <wp:docPr id="24" name="Image24" descr=""/>
+            <wp:cNvGraphicFramePr>
+              <a:graphicFrameLocks xmlns:a="http://schemas.openxmlformats.org/drawingml/2006/main" noChangeAspect="1"/>
+            </wp:cNvGraphicFramePr>
+            <a:graphic xmlns:a="http://schemas.openxmlformats.org/drawingml/2006/main">
+              <a:graphicData uri="http://schemas.openxmlformats.org/drawingml/2006/picture">
+                <pic:pic xmlns:pic="http://schemas.openxmlformats.org/drawingml/2006/picture">
+                  <pic:nvPicPr>
+                    <pic:cNvPr id="24" name="Image24" descr=""/>
+                    <pic:cNvPicPr>
+                      <a:picLocks noChangeAspect="1" noChangeArrowheads="1"/>
+                    </pic:cNvPicPr>
+                  </pic:nvPicPr>
+                  <pic:blipFill>
+                    <a:blip r:embed="rId27"/>
+                    <a:stretch>
+                      <a:fillRect/>
+                    </a:stretch>
+                  </pic:blipFill>
+                  <pic:spPr bwMode="auto">
+                    <a:xfrm>
+                      <a:off x="0" y="0"/>
+                      <a:ext cx="2776855" cy="2078990"/>
+                    </a:xfrm>
+                    <a:prstGeom prst="rect">
+                      <a:avLst/>
+                    </a:prstGeom>
+                  </pic:spPr>
+                </pic:pic>
+              </a:graphicData>
+            </a:graphic>
+          </wp:anchor>
+        </w:drawing>
+      </w:r>
+    </w:p>
+    <w:p>
+      <w:pPr>
+        <w:pStyle w:val="Normal"/>
+        <w:spacing w:before="0" w:after="0"/>
+        <w:rPr>
+          <w:lang w:val="ro-RO" w:eastAsia="x-none"/>
+        </w:rPr>
+      </w:pPr>
+      <w:r>
+        <w:rPr/>
+      </w:r>
+    </w:p>
+    <w:p>
+      <w:pPr>
+        <w:pStyle w:val="Normal"/>
+        <w:spacing w:before="0" w:after="0"/>
+        <w:rPr>
+          <w:lang w:val="ro-RO" w:eastAsia="x-none"/>
+        </w:rPr>
+      </w:pPr>
+      <w:r>
+        <w:rPr/>
+      </w:r>
+    </w:p>
+    <w:p>
+      <w:pPr>
+        <w:pStyle w:val="Normal"/>
+        <w:spacing w:before="0" w:after="0"/>
+        <w:rPr>
+          <w:lang w:val="ro-RO" w:eastAsia="x-none"/>
+        </w:rPr>
+      </w:pPr>
+      <w:r>
+        <w:rPr/>
+      </w:r>
+    </w:p>
+    <w:p>
+      <w:pPr>
+        <w:pStyle w:val="Normal"/>
+        <w:spacing w:before="0" w:after="0"/>
+        <w:rPr>
+          <w:lang w:val="ro-RO" w:eastAsia="x-none"/>
+        </w:rPr>
+      </w:pPr>
+      <w:r>
+        <w:rPr/>
+      </w:r>
+    </w:p>
+    <w:p>
+      <w:pPr>
+        <w:pStyle w:val="Normal"/>
+        <w:spacing w:before="0" w:after="0"/>
+        <w:rPr>
+          <w:lang w:val="ro-RO" w:eastAsia="x-none"/>
+        </w:rPr>
+      </w:pPr>
+      <w:r>
+        <w:rPr/>
+      </w:r>
+    </w:p>
+    <w:p>
+      <w:pPr>
+        <w:pStyle w:val="Normal"/>
+        <w:spacing w:before="0" w:after="0"/>
+        <w:rPr>
+          <w:lang w:val="ro-RO" w:eastAsia="x-none"/>
+        </w:rPr>
+      </w:pPr>
+      <w:r>
+        <w:rPr/>
+      </w:r>
+    </w:p>
+    <w:p>
+      <w:pPr>
+        <w:pStyle w:val="Normal"/>
+        <w:spacing w:before="0" w:after="0"/>
+        <w:rPr>
+          <w:lang w:val="ro-RO" w:eastAsia="x-none"/>
+        </w:rPr>
+      </w:pPr>
+      <w:r>
+        <w:rPr/>
+      </w:r>
+    </w:p>
+    <w:p>
+      <w:pPr>
+        <w:pStyle w:val="Normal"/>
+        <w:spacing w:before="0" w:after="0"/>
+        <w:rPr>
+          <w:lang w:val="ro-RO" w:eastAsia="x-none"/>
+        </w:rPr>
+      </w:pPr>
+      <w:r>
+        <w:rPr/>
+      </w:r>
+    </w:p>
+    <w:p>
+      <w:pPr>
+        <w:pStyle w:val="Normal"/>
+        <w:spacing w:before="0" w:after="0"/>
+        <w:rPr>
+          <w:lang w:val="ro-RO" w:eastAsia="x-none"/>
+        </w:rPr>
+      </w:pPr>
+      <w:r>
+        <w:rPr/>
+      </w:r>
+    </w:p>
+    <w:p>
+      <w:pPr>
+        <w:pStyle w:val="Normal"/>
+        <w:spacing w:before="0" w:after="0"/>
+        <w:rPr>
+          <w:lang w:val="ro-RO" w:eastAsia="x-none"/>
+        </w:rPr>
+      </w:pPr>
+      <w:r>
+        <w:rPr/>
+      </w:r>
+    </w:p>
+    <w:p>
+      <w:pPr>
+        <w:pStyle w:val="Normal"/>
+        <w:spacing w:before="0" w:after="0"/>
+        <w:rPr>
+          <w:lang w:val="ro-RO" w:eastAsia="x-none"/>
+        </w:rPr>
+      </w:pPr>
+      <w:r>
+        <w:rPr/>
+      </w:r>
+    </w:p>
+    <w:p>
+      <w:pPr>
+        <w:pStyle w:val="Normal"/>
+        <w:spacing w:before="0" w:after="0"/>
+        <w:rPr>
+          <w:lang w:val="ro-RO" w:eastAsia="x-none"/>
+        </w:rPr>
+      </w:pPr>
+      <w:r>
+        <w:rPr/>
+      </w:r>
+    </w:p>
+    <w:p>
+      <w:pPr>
+        <w:pStyle w:val="Normal"/>
+        <w:numPr>
+          <w:ilvl w:val="1"/>
+          <w:numId w:val="14"/>
+        </w:numPr>
+        <w:spacing w:before="0" w:after="0"/>
+        <w:rPr/>
+      </w:pPr>
+      <w:r>
+        <w:rPr>
+          <w:b w:val="false"/>
+          <w:bCs w:val="false"/>
+          <w:lang w:val="ro-RO" w:eastAsia="x-none"/>
+        </w:rPr>
+        <w:t xml:space="preserve">decodema princ comanda: </w:t>
+      </w:r>
+      <w:r>
+        <w:rPr>
+          <w:b w:val="false"/>
+          <w:bCs w:val="false"/>
+          <w:lang w:val="ro-RO" w:eastAsia="x-none"/>
+        </w:rPr>
+        <w:t>openssl enc -aes-128-cbc -d -in ciph_</w:t>
+      </w:r>
+      <w:r>
+        <w:rPr>
+          <w:b w:val="false"/>
+          <w:bCs w:val="false"/>
+          <w:sz w:val="22"/>
+          <w:szCs w:val="22"/>
+          <w:lang w:val="ro-RO" w:eastAsia="x-none"/>
+        </w:rPr>
+        <w:t>c</w:t>
+      </w:r>
+      <w:r>
+        <w:rPr>
+          <w:b w:val="false"/>
+          <w:bCs w:val="false"/>
+          <w:lang w:val="ro-RO" w:eastAsia="x-none"/>
+        </w:rPr>
+        <w:t>b</w:t>
+      </w:r>
+      <w:r>
+        <w:rPr>
+          <w:b w:val="false"/>
+          <w:bCs w:val="false"/>
+          <w:lang w:val="ro-RO" w:eastAsia="x-none"/>
+        </w:rPr>
+        <w:t>c</w:t>
+      </w:r>
+      <w:r>
+        <w:rPr>
+          <w:b w:val="false"/>
+          <w:bCs w:val="false"/>
+          <w:lang w:val="ro-RO" w:eastAsia="x-none"/>
+        </w:rPr>
+        <w:t xml:space="preserve">.bin -out </w:t>
+      </w:r>
+      <w:r>
+        <w:rPr>
+          <w:b w:val="false"/>
+          <w:bCs w:val="false"/>
+          <w:sz w:val="22"/>
+          <w:szCs w:val="22"/>
+          <w:lang w:val="ro-RO" w:eastAsia="x-none"/>
+        </w:rPr>
+        <w:t>text</w:t>
+      </w:r>
+      <w:r>
+        <w:rPr>
+          <w:b w:val="false"/>
+          <w:bCs w:val="false"/>
+          <w:lang w:val="ro-RO" w:eastAsia="x-none"/>
+        </w:rPr>
+        <w:t>_</w:t>
+      </w:r>
+      <w:r>
+        <w:rPr>
+          <w:b w:val="false"/>
+          <w:bCs w:val="false"/>
+          <w:lang w:val="ro-RO" w:eastAsia="x-none"/>
+        </w:rPr>
+        <w:t>decodat.</w:t>
+      </w:r>
+      <w:r>
+        <w:rPr>
+          <w:b w:val="false"/>
+          <w:bCs w:val="false"/>
+          <w:sz w:val="22"/>
+          <w:szCs w:val="22"/>
+          <w:lang w:val="ro-RO" w:eastAsia="x-none"/>
+        </w:rPr>
+        <w:t>txt</w:t>
+      </w:r>
+      <w:r>
+        <w:rPr>
+          <w:b w:val="false"/>
+          <w:bCs w:val="false"/>
+          <w:lang w:val="ro-RO" w:eastAsia="x-none"/>
+        </w:rPr>
+        <w:t xml:space="preserve"> -K af11bcddffeb11778889aefbccddceaf   -iv 0104030405090708</w:t>
+      </w:r>
+    </w:p>
+    <w:p>
+      <w:pPr>
+        <w:pStyle w:val="Normal"/>
+        <w:spacing w:before="0" w:after="0"/>
+        <w:rPr>
+          <w:lang w:val="ro-RO" w:eastAsia="x-none"/>
+        </w:rPr>
+      </w:pPr>
+      <w:r>
+        <w:rPr>
+          <w:b w:val="false"/>
+          <w:bCs w:val="false"/>
+        </w:rPr>
+      </w:r>
+    </w:p>
+    <w:p>
+      <w:pPr>
+        <w:pStyle w:val="Normal"/>
+        <w:spacing w:before="0" w:after="0"/>
+        <w:rPr>
+          <w:lang w:val="ro-RO" w:eastAsia="x-none"/>
+        </w:rPr>
+      </w:pPr>
+      <w:r>
+        <w:rPr>
+          <w:b w:val="false"/>
+          <w:bCs w:val="false"/>
+        </w:rPr>
+      </w:r>
+    </w:p>
+    <w:p>
+      <w:pPr>
+        <w:pStyle w:val="Normal"/>
+        <w:spacing w:before="0" w:after="0"/>
+        <w:rPr>
+          <w:lang w:val="ro-RO" w:eastAsia="x-none"/>
+        </w:rPr>
+      </w:pPr>
+      <w:r>
+        <w:rPr>
+          <w:b w:val="false"/>
+          <w:bCs w:val="false"/>
+        </w:rPr>
+      </w:r>
+    </w:p>
+    <w:p>
+      <w:pPr>
+        <w:pStyle w:val="Normal"/>
+        <w:spacing w:before="0" w:after="0"/>
+        <w:rPr>
+          <w:lang w:val="ro-RO" w:eastAsia="x-none"/>
+        </w:rPr>
+      </w:pPr>
+      <w:r>
+        <w:rPr>
+          <w:b w:val="false"/>
+          <w:bCs w:val="false"/>
+        </w:rPr>
+      </w:r>
+    </w:p>
+    <w:p>
+      <w:pPr>
+        <w:pStyle w:val="Normal"/>
+        <w:spacing w:before="0" w:after="0"/>
+        <w:rPr>
+          <w:lang w:val="ro-RO" w:eastAsia="x-none"/>
+        </w:rPr>
+      </w:pPr>
+      <w:r>
+        <w:rPr>
+          <w:b w:val="false"/>
+          <w:bCs w:val="false"/>
+        </w:rPr>
+      </w:r>
+    </w:p>
+    <w:p>
+      <w:pPr>
+        <w:pStyle w:val="Normal"/>
+        <w:spacing w:before="0" w:after="0"/>
+        <w:rPr>
+          <w:lang w:val="ro-RO" w:eastAsia="x-none"/>
+        </w:rPr>
+      </w:pPr>
+      <w:r>
+        <w:rPr>
+          <w:b w:val="false"/>
+          <w:bCs w:val="false"/>
+        </w:rPr>
+      </w:r>
+    </w:p>
+    <w:p>
+      <w:pPr>
+        <w:pStyle w:val="Normal"/>
+        <w:spacing w:before="0" w:after="0"/>
+        <w:rPr>
+          <w:lang w:val="ro-RO" w:eastAsia="x-none"/>
+        </w:rPr>
+      </w:pPr>
+      <w:r>
+        <w:rPr>
+          <w:b w:val="false"/>
+          <w:bCs w:val="false"/>
+        </w:rPr>
+      </w:r>
+    </w:p>
+    <w:p>
+      <w:pPr>
+        <w:pStyle w:val="Normal"/>
+        <w:spacing w:before="0" w:after="0"/>
+        <w:rPr>
+          <w:lang w:val="ro-RO" w:eastAsia="x-none"/>
+        </w:rPr>
+      </w:pPr>
+      <w:r>
+        <w:rPr>
+          <w:b w:val="false"/>
+          <w:bCs w:val="false"/>
+        </w:rPr>
+      </w:r>
+    </w:p>
+    <w:p>
+      <w:pPr>
+        <w:pStyle w:val="Normal"/>
+        <w:spacing w:before="0" w:after="0"/>
+        <w:rPr>
+          <w:lang w:val="ro-RO" w:eastAsia="x-none"/>
+        </w:rPr>
+      </w:pPr>
+      <w:r>
+        <w:rPr>
+          <w:b w:val="false"/>
+          <w:bCs w:val="false"/>
+        </w:rPr>
+      </w:r>
+    </w:p>
+    <w:p>
+      <w:pPr>
+        <w:pStyle w:val="Normal"/>
+        <w:spacing w:before="0" w:after="0"/>
+        <w:rPr>
+          <w:lang w:val="ro-RO" w:eastAsia="x-none"/>
+        </w:rPr>
+      </w:pPr>
+      <w:r>
+        <w:rPr>
+          <w:b w:val="false"/>
+          <w:bCs w:val="false"/>
+        </w:rPr>
+      </w:r>
+    </w:p>
+    <w:p>
+      <w:pPr>
+        <w:pStyle w:val="Normal"/>
+        <w:spacing w:before="0" w:after="0"/>
+        <w:rPr>
+          <w:lang w:val="ro-RO" w:eastAsia="x-none"/>
+        </w:rPr>
+      </w:pPr>
+      <w:r>
+        <w:rPr>
+          <w:b w:val="false"/>
+          <w:bCs w:val="false"/>
         </w:rPr>
       </w:r>
     </w:p>
@@ -5624,9 +7030,275 @@
     </w:p>
     <w:p>
       <w:pPr>
-        <w:pStyle w:val="Normal"/>
-        <w:rPr>
+        <w:pStyle w:val="TextBody"/>
+        <w:numPr>
+          <w:ilvl w:val="0"/>
+          <w:numId w:val="12"/>
+        </w:numPr>
+        <w:rPr/>
+      </w:pPr>
+      <w:r>
+        <w:rPr>
+          <w:b w:val="false"/>
+          <w:bCs w:val="false"/>
+          <w:sz w:val="22"/>
+          <w:szCs w:val="22"/>
           <w:lang w:val="ro-RO"/>
+        </w:rPr>
+        <w:t>I</w:t>
+      </w:r>
+      <w:r>
+        <w:rPr>
+          <w:b w:val="false"/>
+          <w:bCs w:val="false"/>
+          <w:lang w:val="ro-RO"/>
+        </w:rPr>
+        <w:t xml:space="preserve">n cadrul </w:t>
+      </w:r>
+      <w:r>
+        <w:rPr>
+          <w:b/>
+          <w:bCs/>
+          <w:lang w:val="ro-RO"/>
+        </w:rPr>
+        <w:t>ECB</w:t>
+      </w:r>
+      <w:r>
+        <w:rPr>
+          <w:b w:val="false"/>
+          <w:bCs w:val="false"/>
+          <w:lang w:val="ro-RO"/>
+        </w:rPr>
+        <w:t xml:space="preserve"> putem recupera mare parte din informație deoarece codificare se face la nivelul fiecarui bloc și nu debinde de alte blocuri cum este în cazul celorlaltor modele de criptare. În cazul ECB </w:t>
+      </w:r>
+      <w:r>
+        <w:rPr>
+          <w:rFonts w:eastAsia="Times New Roman"/>
+          <w:b w:val="false"/>
+          <w:bCs w:val="false"/>
+          <w:lang w:val="ro-RO" w:eastAsia="x-none"/>
+        </w:rPr>
+        <w:t>a</w:t>
+      </w:r>
+      <w:r>
+        <w:rPr>
+          <w:b w:val="false"/>
+          <w:bCs w:val="false"/>
+          <w:lang w:val="ro-RO"/>
+        </w:rPr>
+        <w:t xml:space="preserve">cest lucru poate face ca modificările într-un bloc să nu afecteze blocurile ulterioare, ceea ce poate permite recuperarea unor părți semnificative ale informației originale din fișierul alterat. </w:t>
+      </w:r>
+    </w:p>
+    <w:p>
+      <w:pPr>
+        <w:pStyle w:val="TextBody"/>
+        <w:numPr>
+          <w:ilvl w:val="0"/>
+          <w:numId w:val="11"/>
+        </w:numPr>
+        <w:rPr/>
+      </w:pPr>
+      <w:r>
+        <w:rPr>
+          <w:b w:val="false"/>
+          <w:bCs w:val="false"/>
+          <w:lang w:val="ro-RO"/>
+        </w:rPr>
+        <w:t xml:space="preserve">Pentru </w:t>
+      </w:r>
+      <w:r>
+        <w:rPr>
+          <w:b/>
+          <w:bCs/>
+          <w:lang w:val="ro-RO"/>
+        </w:rPr>
+        <w:t>CBC</w:t>
+      </w:r>
+      <w:r>
+        <w:rPr>
+          <w:b w:val="false"/>
+          <w:bCs w:val="false"/>
+          <w:lang w:val="ro-RO"/>
+        </w:rPr>
+        <w:t xml:space="preserve"> </w:t>
+      </w:r>
+      <w:r>
+        <w:rPr>
+          <w:b w:val="false"/>
+          <w:bCs w:val="false"/>
+          <w:i w:val="false"/>
+          <w:iCs w:val="false"/>
+          <w:lang w:val="ro-RO"/>
+        </w:rPr>
+        <w:t xml:space="preserve">blocurile de date sunt cifrate în funcție de blocurile precedente și este utilizată o valoare de inițializare pentru primul bloc -&gt;  interdependență între blocuri (modificările la un bloc afecteaza blocurile următoare). </w:t>
+      </w:r>
+      <w:r>
+        <w:rPr>
+          <w:b w:val="false"/>
+          <w:bCs w:val="false"/>
+          <w:i w:val="false"/>
+          <w:iCs w:val="false"/>
+          <w:lang w:val="ro-RO"/>
+        </w:rPr>
+        <w:t xml:space="preserve">Mai precis,  fiecare bloc de date este combinat cu blocul anterior înainte de a fi criptat prin intermediul unei operații XOR. </w:t>
+      </w:r>
+    </w:p>
+    <w:p>
+      <w:pPr>
+        <w:pStyle w:val="TextBody"/>
+        <w:numPr>
+          <w:ilvl w:val="0"/>
+          <w:numId w:val="11"/>
+        </w:numPr>
+        <w:rPr/>
+      </w:pPr>
+      <w:r>
+        <w:rPr>
+          <w:b w:val="false"/>
+          <w:bCs w:val="false"/>
+          <w:i w:val="false"/>
+          <w:iCs w:val="false"/>
+          <w:lang w:val="ro-RO"/>
+        </w:rPr>
+        <w:t>P</w:t>
+      </w:r>
+      <w:r>
+        <w:rPr>
+          <w:b w:val="false"/>
+          <w:bCs w:val="false"/>
+          <w:i w:val="false"/>
+          <w:iCs w:val="false"/>
+          <w:lang w:val="ro-RO"/>
+        </w:rPr>
+        <w:t xml:space="preserve">entru </w:t>
+      </w:r>
+      <w:r>
+        <w:rPr>
+          <w:b/>
+          <w:bCs/>
+          <w:i w:val="false"/>
+          <w:iCs w:val="false"/>
+          <w:lang w:val="ro-RO"/>
+        </w:rPr>
+        <w:t>CFB</w:t>
+      </w:r>
+      <w:r>
+        <w:rPr>
+          <w:b w:val="false"/>
+          <w:bCs w:val="false"/>
+          <w:i w:val="false"/>
+          <w:iCs w:val="false"/>
+          <w:lang w:val="ro-RO"/>
+        </w:rPr>
+        <w:t xml:space="preserve"> este textul clar este cifrat în blocuri, iar rezultatul cifrat este apoi utilizat pentru a cifra următorul bloc -&gt; aceeași situație ca la CBC, este greu de recuperat datele.</w:t>
+      </w:r>
+    </w:p>
+    <w:p>
+      <w:pPr>
+        <w:pStyle w:val="TextBody"/>
+        <w:numPr>
+          <w:ilvl w:val="0"/>
+          <w:numId w:val="11"/>
+        </w:numPr>
+        <w:rPr>
+          <w:lang w:val="ro-RO"/>
+        </w:rPr>
+      </w:pPr>
+      <w:r>
+        <w:rPr>
+          <w:b w:val="false"/>
+          <w:bCs w:val="false"/>
+          <w:i w:val="false"/>
+          <w:iCs w:val="false"/>
+          <w:lang w:val="ro-RO"/>
+        </w:rPr>
+        <w:t xml:space="preserve">Pentru </w:t>
+      </w:r>
+      <w:r>
+        <w:rPr>
+          <w:b/>
+          <w:bCs/>
+          <w:i w:val="false"/>
+          <w:iCs w:val="false"/>
+          <w:lang w:val="ro-RO"/>
+        </w:rPr>
+        <w:t>OFB</w:t>
+      </w:r>
+      <w:r>
+        <w:rPr>
+          <w:b w:val="false"/>
+          <w:bCs w:val="false"/>
+          <w:i w:val="false"/>
+          <w:iCs w:val="false"/>
+          <w:lang w:val="ro-RO"/>
+        </w:rPr>
+        <w:t xml:space="preserve"> va pemite recuperarea semnificativa de date doarec un bloc initial este cifrat, iar apoi utilizat pentru cifrarea urmatorului bloc far utilizare textului clar.</w:t>
+      </w:r>
+    </w:p>
+    <w:p>
+      <w:pPr>
+        <w:pStyle w:val="TextBody"/>
+        <w:rPr>
+          <w:b w:val="false"/>
+          <w:b w:val="false"/>
+          <w:bCs w:val="false"/>
+          <w:i w:val="false"/>
+          <w:i w:val="false"/>
+          <w:iCs w:val="false"/>
+        </w:rPr>
+      </w:pPr>
+      <w:r>
+        <w:rPr>
+          <w:lang w:val="ro-RO"/>
+        </w:rPr>
+      </w:r>
+    </w:p>
+    <w:p>
+      <w:pPr>
+        <w:pStyle w:val="TextBody"/>
+        <w:rPr>
+          <w:b w:val="false"/>
+          <w:b w:val="false"/>
+          <w:bCs w:val="false"/>
+          <w:i w:val="false"/>
+          <w:i w:val="false"/>
+          <w:iCs w:val="false"/>
+        </w:rPr>
+      </w:pPr>
+      <w:r>
+        <w:rPr>
+          <w:lang w:val="ro-RO"/>
+        </w:rPr>
+      </w:r>
+    </w:p>
+    <w:p>
+      <w:pPr>
+        <w:pStyle w:val="TextBody"/>
+        <w:rPr>
+          <w:b w:val="false"/>
+          <w:b w:val="false"/>
+          <w:bCs w:val="false"/>
+          <w:i w:val="false"/>
+          <w:i w:val="false"/>
+          <w:iCs w:val="false"/>
+        </w:rPr>
+      </w:pPr>
+      <w:r>
+        <w:rPr>
+          <w:lang w:val="ro-RO"/>
+        </w:rPr>
+      </w:r>
+    </w:p>
+    <w:p>
+      <w:pPr>
+        <w:pStyle w:val="TextBody"/>
+        <w:rPr>
+          <w:b w:val="false"/>
+          <w:b w:val="false"/>
+          <w:bCs w:val="false"/>
+          <w:i w:val="false"/>
+          <w:i w:val="false"/>
+          <w:iCs w:val="false"/>
         </w:rPr>
       </w:pPr>
       <w:r>
@@ -5884,7 +7556,7 @@
       </w:r>
     </w:p>
     <w:sectPr>
-      <w:headerReference w:type="default" r:id="rId23"/>
+      <w:headerReference w:type="default" r:id="rId28"/>
       <w:type w:val="nextPage"/>
       <w:pgSz w:w="12240" w:h="15840"/>
       <w:pgMar w:left="1440" w:right="1440" w:header="720" w:top="777" w:footer="0" w:bottom="1440" w:gutter="0"/>
@@ -7114,6 +8786,828 @@
   <w:abstractNum w:abstractNumId="10">
     <w:lvl w:ilvl="0">
       <w:start w:val="1"/>
+      <w:numFmt w:val="bullet"/>
+      <w:lvlText w:val=""/>
+      <w:lvlJc w:val="left"/>
+      <w:pPr>
+        <w:tabs>
+          <w:tab w:val="num" w:pos="720"/>
+        </w:tabs>
+        <w:ind w:left="720" w:hanging="360"/>
+      </w:pPr>
+      <w:rPr>
+        <w:rFonts w:ascii="Symbol" w:hAnsi="Symbol" w:cs="Symbol" w:hint="default"/>
+      </w:rPr>
+    </w:lvl>
+    <w:lvl w:ilvl="1">
+      <w:start w:val="1"/>
+      <w:numFmt w:val="bullet"/>
+      <w:lvlText w:val="◦"/>
+      <w:lvlJc w:val="left"/>
+      <w:pPr>
+        <w:tabs>
+          <w:tab w:val="num" w:pos="1080"/>
+        </w:tabs>
+        <w:ind w:left="1080" w:hanging="360"/>
+      </w:pPr>
+      <w:rPr>
+        <w:rFonts w:ascii="OpenSymbol" w:hAnsi="OpenSymbol" w:cs="OpenSymbol" w:hint="default"/>
+      </w:rPr>
+    </w:lvl>
+    <w:lvl w:ilvl="2">
+      <w:start w:val="1"/>
+      <w:numFmt w:val="bullet"/>
+      <w:lvlText w:val="▪"/>
+      <w:lvlJc w:val="left"/>
+      <w:pPr>
+        <w:tabs>
+          <w:tab w:val="num" w:pos="1440"/>
+        </w:tabs>
+        <w:ind w:left="1440" w:hanging="360"/>
+      </w:pPr>
+      <w:rPr>
+        <w:rFonts w:ascii="OpenSymbol" w:hAnsi="OpenSymbol" w:cs="OpenSymbol" w:hint="default"/>
+      </w:rPr>
+    </w:lvl>
+    <w:lvl w:ilvl="3">
+      <w:start w:val="1"/>
+      <w:numFmt w:val="bullet"/>
+      <w:lvlText w:val=""/>
+      <w:lvlJc w:val="left"/>
+      <w:pPr>
+        <w:tabs>
+          <w:tab w:val="num" w:pos="1800"/>
+        </w:tabs>
+        <w:ind w:left="1800" w:hanging="360"/>
+      </w:pPr>
+      <w:rPr>
+        <w:rFonts w:ascii="Symbol" w:hAnsi="Symbol" w:cs="Symbol" w:hint="default"/>
+      </w:rPr>
+    </w:lvl>
+    <w:lvl w:ilvl="4">
+      <w:start w:val="1"/>
+      <w:numFmt w:val="bullet"/>
+      <w:lvlText w:val="◦"/>
+      <w:lvlJc w:val="left"/>
+      <w:pPr>
+        <w:tabs>
+          <w:tab w:val="num" w:pos="2160"/>
+        </w:tabs>
+        <w:ind w:left="2160" w:hanging="360"/>
+      </w:pPr>
+      <w:rPr>
+        <w:rFonts w:ascii="OpenSymbol" w:hAnsi="OpenSymbol" w:cs="OpenSymbol" w:hint="default"/>
+      </w:rPr>
+    </w:lvl>
+    <w:lvl w:ilvl="5">
+      <w:start w:val="1"/>
+      <w:numFmt w:val="bullet"/>
+      <w:lvlText w:val="▪"/>
+      <w:lvlJc w:val="left"/>
+      <w:pPr>
+        <w:tabs>
+          <w:tab w:val="num" w:pos="2520"/>
+        </w:tabs>
+        <w:ind w:left="2520" w:hanging="360"/>
+      </w:pPr>
+      <w:rPr>
+        <w:rFonts w:ascii="OpenSymbol" w:hAnsi="OpenSymbol" w:cs="OpenSymbol" w:hint="default"/>
+      </w:rPr>
+    </w:lvl>
+    <w:lvl w:ilvl="6">
+      <w:start w:val="1"/>
+      <w:numFmt w:val="bullet"/>
+      <w:lvlText w:val=""/>
+      <w:lvlJc w:val="left"/>
+      <w:pPr>
+        <w:tabs>
+          <w:tab w:val="num" w:pos="2880"/>
+        </w:tabs>
+        <w:ind w:left="2880" w:hanging="360"/>
+      </w:pPr>
+      <w:rPr>
+        <w:rFonts w:ascii="Symbol" w:hAnsi="Symbol" w:cs="Symbol" w:hint="default"/>
+      </w:rPr>
+    </w:lvl>
+    <w:lvl w:ilvl="7">
+      <w:start w:val="1"/>
+      <w:numFmt w:val="bullet"/>
+      <w:lvlText w:val="◦"/>
+      <w:lvlJc w:val="left"/>
+      <w:pPr>
+        <w:tabs>
+          <w:tab w:val="num" w:pos="3240"/>
+        </w:tabs>
+        <w:ind w:left="3240" w:hanging="360"/>
+      </w:pPr>
+      <w:rPr>
+        <w:rFonts w:ascii="OpenSymbol" w:hAnsi="OpenSymbol" w:cs="OpenSymbol" w:hint="default"/>
+      </w:rPr>
+    </w:lvl>
+    <w:lvl w:ilvl="8">
+      <w:start w:val="1"/>
+      <w:numFmt w:val="bullet"/>
+      <w:lvlText w:val="▪"/>
+      <w:lvlJc w:val="left"/>
+      <w:pPr>
+        <w:tabs>
+          <w:tab w:val="num" w:pos="3600"/>
+        </w:tabs>
+        <w:ind w:left="3600" w:hanging="360"/>
+      </w:pPr>
+      <w:rPr>
+        <w:rFonts w:ascii="OpenSymbol" w:hAnsi="OpenSymbol" w:cs="OpenSymbol" w:hint="default"/>
+      </w:rPr>
+    </w:lvl>
+  </w:abstractNum>
+  <w:abstractNum w:abstractNumId="11">
+    <w:lvl w:ilvl="0">
+      <w:start w:val="1"/>
+      <w:numFmt w:val="bullet"/>
+      <w:lvlText w:val=""/>
+      <w:lvlJc w:val="left"/>
+      <w:pPr>
+        <w:tabs>
+          <w:tab w:val="num" w:pos="720"/>
+        </w:tabs>
+        <w:ind w:left="720" w:hanging="360"/>
+      </w:pPr>
+      <w:rPr>
+        <w:rFonts w:ascii="Symbol" w:hAnsi="Symbol" w:cs="Symbol" w:hint="default"/>
+      </w:rPr>
+    </w:lvl>
+    <w:lvl w:ilvl="1">
+      <w:start w:val="1"/>
+      <w:numFmt w:val="bullet"/>
+      <w:lvlText w:val="◦"/>
+      <w:lvlJc w:val="left"/>
+      <w:pPr>
+        <w:tabs>
+          <w:tab w:val="num" w:pos="1080"/>
+        </w:tabs>
+        <w:ind w:left="1080" w:hanging="360"/>
+      </w:pPr>
+      <w:rPr>
+        <w:rFonts w:ascii="OpenSymbol" w:hAnsi="OpenSymbol" w:cs="OpenSymbol" w:hint="default"/>
+      </w:rPr>
+    </w:lvl>
+    <w:lvl w:ilvl="2">
+      <w:start w:val="1"/>
+      <w:numFmt w:val="bullet"/>
+      <w:lvlText w:val="▪"/>
+      <w:lvlJc w:val="left"/>
+      <w:pPr>
+        <w:tabs>
+          <w:tab w:val="num" w:pos="1440"/>
+        </w:tabs>
+        <w:ind w:left="1440" w:hanging="360"/>
+      </w:pPr>
+      <w:rPr>
+        <w:rFonts w:ascii="OpenSymbol" w:hAnsi="OpenSymbol" w:cs="OpenSymbol" w:hint="default"/>
+      </w:rPr>
+    </w:lvl>
+    <w:lvl w:ilvl="3">
+      <w:start w:val="1"/>
+      <w:numFmt w:val="bullet"/>
+      <w:lvlText w:val=""/>
+      <w:lvlJc w:val="left"/>
+      <w:pPr>
+        <w:tabs>
+          <w:tab w:val="num" w:pos="1800"/>
+        </w:tabs>
+        <w:ind w:left="1800" w:hanging="360"/>
+      </w:pPr>
+      <w:rPr>
+        <w:rFonts w:ascii="Symbol" w:hAnsi="Symbol" w:cs="Symbol" w:hint="default"/>
+      </w:rPr>
+    </w:lvl>
+    <w:lvl w:ilvl="4">
+      <w:start w:val="1"/>
+      <w:numFmt w:val="bullet"/>
+      <w:lvlText w:val="◦"/>
+      <w:lvlJc w:val="left"/>
+      <w:pPr>
+        <w:tabs>
+          <w:tab w:val="num" w:pos="2160"/>
+        </w:tabs>
+        <w:ind w:left="2160" w:hanging="360"/>
+      </w:pPr>
+      <w:rPr>
+        <w:rFonts w:ascii="OpenSymbol" w:hAnsi="OpenSymbol" w:cs="OpenSymbol" w:hint="default"/>
+      </w:rPr>
+    </w:lvl>
+    <w:lvl w:ilvl="5">
+      <w:start w:val="1"/>
+      <w:numFmt w:val="bullet"/>
+      <w:lvlText w:val="▪"/>
+      <w:lvlJc w:val="left"/>
+      <w:pPr>
+        <w:tabs>
+          <w:tab w:val="num" w:pos="2520"/>
+        </w:tabs>
+        <w:ind w:left="2520" w:hanging="360"/>
+      </w:pPr>
+      <w:rPr>
+        <w:rFonts w:ascii="OpenSymbol" w:hAnsi="OpenSymbol" w:cs="OpenSymbol" w:hint="default"/>
+      </w:rPr>
+    </w:lvl>
+    <w:lvl w:ilvl="6">
+      <w:start w:val="1"/>
+      <w:numFmt w:val="bullet"/>
+      <w:lvlText w:val=""/>
+      <w:lvlJc w:val="left"/>
+      <w:pPr>
+        <w:tabs>
+          <w:tab w:val="num" w:pos="2880"/>
+        </w:tabs>
+        <w:ind w:left="2880" w:hanging="360"/>
+      </w:pPr>
+      <w:rPr>
+        <w:rFonts w:ascii="Symbol" w:hAnsi="Symbol" w:cs="Symbol" w:hint="default"/>
+      </w:rPr>
+    </w:lvl>
+    <w:lvl w:ilvl="7">
+      <w:start w:val="1"/>
+      <w:numFmt w:val="bullet"/>
+      <w:lvlText w:val="◦"/>
+      <w:lvlJc w:val="left"/>
+      <w:pPr>
+        <w:tabs>
+          <w:tab w:val="num" w:pos="3240"/>
+        </w:tabs>
+        <w:ind w:left="3240" w:hanging="360"/>
+      </w:pPr>
+      <w:rPr>
+        <w:rFonts w:ascii="OpenSymbol" w:hAnsi="OpenSymbol" w:cs="OpenSymbol" w:hint="default"/>
+      </w:rPr>
+    </w:lvl>
+    <w:lvl w:ilvl="8">
+      <w:start w:val="1"/>
+      <w:numFmt w:val="bullet"/>
+      <w:lvlText w:val="▪"/>
+      <w:lvlJc w:val="left"/>
+      <w:pPr>
+        <w:tabs>
+          <w:tab w:val="num" w:pos="3600"/>
+        </w:tabs>
+        <w:ind w:left="3600" w:hanging="360"/>
+      </w:pPr>
+      <w:rPr>
+        <w:rFonts w:ascii="OpenSymbol" w:hAnsi="OpenSymbol" w:cs="OpenSymbol" w:hint="default"/>
+      </w:rPr>
+    </w:lvl>
+  </w:abstractNum>
+  <w:abstractNum w:abstractNumId="12">
+    <w:lvl w:ilvl="0">
+      <w:start w:val="1"/>
+      <w:numFmt w:val="bullet"/>
+      <w:lvlText w:val=""/>
+      <w:lvlJc w:val="left"/>
+      <w:pPr>
+        <w:tabs>
+          <w:tab w:val="num" w:pos="720"/>
+        </w:tabs>
+        <w:ind w:left="720" w:hanging="360"/>
+      </w:pPr>
+      <w:rPr>
+        <w:rFonts w:ascii="Symbol" w:hAnsi="Symbol" w:cs="Symbol" w:hint="default"/>
+      </w:rPr>
+    </w:lvl>
+    <w:lvl w:ilvl="1">
+      <w:start w:val="1"/>
+      <w:numFmt w:val="bullet"/>
+      <w:lvlText w:val="◦"/>
+      <w:lvlJc w:val="left"/>
+      <w:pPr>
+        <w:tabs>
+          <w:tab w:val="num" w:pos="1080"/>
+        </w:tabs>
+        <w:ind w:left="1080" w:hanging="360"/>
+      </w:pPr>
+      <w:rPr>
+        <w:rFonts w:ascii="OpenSymbol" w:hAnsi="OpenSymbol" w:cs="OpenSymbol" w:hint="default"/>
+      </w:rPr>
+    </w:lvl>
+    <w:lvl w:ilvl="2">
+      <w:start w:val="1"/>
+      <w:numFmt w:val="bullet"/>
+      <w:lvlText w:val="▪"/>
+      <w:lvlJc w:val="left"/>
+      <w:pPr>
+        <w:tabs>
+          <w:tab w:val="num" w:pos="1440"/>
+        </w:tabs>
+        <w:ind w:left="1440" w:hanging="360"/>
+      </w:pPr>
+      <w:rPr>
+        <w:rFonts w:ascii="OpenSymbol" w:hAnsi="OpenSymbol" w:cs="OpenSymbol" w:hint="default"/>
+      </w:rPr>
+    </w:lvl>
+    <w:lvl w:ilvl="3">
+      <w:start w:val="1"/>
+      <w:numFmt w:val="bullet"/>
+      <w:lvlText w:val=""/>
+      <w:lvlJc w:val="left"/>
+      <w:pPr>
+        <w:tabs>
+          <w:tab w:val="num" w:pos="1800"/>
+        </w:tabs>
+        <w:ind w:left="1800" w:hanging="360"/>
+      </w:pPr>
+      <w:rPr>
+        <w:rFonts w:ascii="Symbol" w:hAnsi="Symbol" w:cs="Symbol" w:hint="default"/>
+      </w:rPr>
+    </w:lvl>
+    <w:lvl w:ilvl="4">
+      <w:start w:val="1"/>
+      <w:numFmt w:val="bullet"/>
+      <w:lvlText w:val="◦"/>
+      <w:lvlJc w:val="left"/>
+      <w:pPr>
+        <w:tabs>
+          <w:tab w:val="num" w:pos="2160"/>
+        </w:tabs>
+        <w:ind w:left="2160" w:hanging="360"/>
+      </w:pPr>
+      <w:rPr>
+        <w:rFonts w:ascii="OpenSymbol" w:hAnsi="OpenSymbol" w:cs="OpenSymbol" w:hint="default"/>
+      </w:rPr>
+    </w:lvl>
+    <w:lvl w:ilvl="5">
+      <w:start w:val="1"/>
+      <w:numFmt w:val="bullet"/>
+      <w:lvlText w:val="▪"/>
+      <w:lvlJc w:val="left"/>
+      <w:pPr>
+        <w:tabs>
+          <w:tab w:val="num" w:pos="2520"/>
+        </w:tabs>
+        <w:ind w:left="2520" w:hanging="360"/>
+      </w:pPr>
+      <w:rPr>
+        <w:rFonts w:ascii="OpenSymbol" w:hAnsi="OpenSymbol" w:cs="OpenSymbol" w:hint="default"/>
+      </w:rPr>
+    </w:lvl>
+    <w:lvl w:ilvl="6">
+      <w:start w:val="1"/>
+      <w:numFmt w:val="bullet"/>
+      <w:lvlText w:val=""/>
+      <w:lvlJc w:val="left"/>
+      <w:pPr>
+        <w:tabs>
+          <w:tab w:val="num" w:pos="2880"/>
+        </w:tabs>
+        <w:ind w:left="2880" w:hanging="360"/>
+      </w:pPr>
+      <w:rPr>
+        <w:rFonts w:ascii="Symbol" w:hAnsi="Symbol" w:cs="Symbol" w:hint="default"/>
+      </w:rPr>
+    </w:lvl>
+    <w:lvl w:ilvl="7">
+      <w:start w:val="1"/>
+      <w:numFmt w:val="bullet"/>
+      <w:lvlText w:val="◦"/>
+      <w:lvlJc w:val="left"/>
+      <w:pPr>
+        <w:tabs>
+          <w:tab w:val="num" w:pos="3240"/>
+        </w:tabs>
+        <w:ind w:left="3240" w:hanging="360"/>
+      </w:pPr>
+      <w:rPr>
+        <w:rFonts w:ascii="OpenSymbol" w:hAnsi="OpenSymbol" w:cs="OpenSymbol" w:hint="default"/>
+      </w:rPr>
+    </w:lvl>
+    <w:lvl w:ilvl="8">
+      <w:start w:val="1"/>
+      <w:numFmt w:val="bullet"/>
+      <w:lvlText w:val="▪"/>
+      <w:lvlJc w:val="left"/>
+      <w:pPr>
+        <w:tabs>
+          <w:tab w:val="num" w:pos="3600"/>
+        </w:tabs>
+        <w:ind w:left="3600" w:hanging="360"/>
+      </w:pPr>
+      <w:rPr>
+        <w:rFonts w:ascii="OpenSymbol" w:hAnsi="OpenSymbol" w:cs="OpenSymbol" w:hint="default"/>
+      </w:rPr>
+    </w:lvl>
+  </w:abstractNum>
+  <w:abstractNum w:abstractNumId="13">
+    <w:lvl w:ilvl="0">
+      <w:start w:val="1"/>
+      <w:numFmt w:val="bullet"/>
+      <w:lvlText w:val=""/>
+      <w:lvlJc w:val="left"/>
+      <w:pPr>
+        <w:tabs>
+          <w:tab w:val="num" w:pos="720"/>
+        </w:tabs>
+        <w:ind w:left="720" w:hanging="360"/>
+      </w:pPr>
+      <w:rPr>
+        <w:rFonts w:ascii="Symbol" w:hAnsi="Symbol" w:cs="Symbol" w:hint="default"/>
+      </w:rPr>
+    </w:lvl>
+    <w:lvl w:ilvl="1">
+      <w:start w:val="1"/>
+      <w:numFmt w:val="bullet"/>
+      <w:lvlText w:val="◦"/>
+      <w:lvlJc w:val="left"/>
+      <w:pPr>
+        <w:tabs>
+          <w:tab w:val="num" w:pos="1080"/>
+        </w:tabs>
+        <w:ind w:left="1080" w:hanging="360"/>
+      </w:pPr>
+      <w:rPr>
+        <w:rFonts w:ascii="OpenSymbol" w:hAnsi="OpenSymbol" w:cs="OpenSymbol" w:hint="default"/>
+      </w:rPr>
+    </w:lvl>
+    <w:lvl w:ilvl="2">
+      <w:start w:val="1"/>
+      <w:numFmt w:val="bullet"/>
+      <w:lvlText w:val="▪"/>
+      <w:lvlJc w:val="left"/>
+      <w:pPr>
+        <w:tabs>
+          <w:tab w:val="num" w:pos="1440"/>
+        </w:tabs>
+        <w:ind w:left="1440" w:hanging="360"/>
+      </w:pPr>
+      <w:rPr>
+        <w:rFonts w:ascii="OpenSymbol" w:hAnsi="OpenSymbol" w:cs="OpenSymbol" w:hint="default"/>
+      </w:rPr>
+    </w:lvl>
+    <w:lvl w:ilvl="3">
+      <w:start w:val="1"/>
+      <w:numFmt w:val="bullet"/>
+      <w:lvlText w:val=""/>
+      <w:lvlJc w:val="left"/>
+      <w:pPr>
+        <w:tabs>
+          <w:tab w:val="num" w:pos="1800"/>
+        </w:tabs>
+        <w:ind w:left="1800" w:hanging="360"/>
+      </w:pPr>
+      <w:rPr>
+        <w:rFonts w:ascii="Symbol" w:hAnsi="Symbol" w:cs="Symbol" w:hint="default"/>
+      </w:rPr>
+    </w:lvl>
+    <w:lvl w:ilvl="4">
+      <w:start w:val="1"/>
+      <w:numFmt w:val="bullet"/>
+      <w:lvlText w:val="◦"/>
+      <w:lvlJc w:val="left"/>
+      <w:pPr>
+        <w:tabs>
+          <w:tab w:val="num" w:pos="2160"/>
+        </w:tabs>
+        <w:ind w:left="2160" w:hanging="360"/>
+      </w:pPr>
+      <w:rPr>
+        <w:rFonts w:ascii="OpenSymbol" w:hAnsi="OpenSymbol" w:cs="OpenSymbol" w:hint="default"/>
+      </w:rPr>
+    </w:lvl>
+    <w:lvl w:ilvl="5">
+      <w:start w:val="1"/>
+      <w:numFmt w:val="bullet"/>
+      <w:lvlText w:val="▪"/>
+      <w:lvlJc w:val="left"/>
+      <w:pPr>
+        <w:tabs>
+          <w:tab w:val="num" w:pos="2520"/>
+        </w:tabs>
+        <w:ind w:left="2520" w:hanging="360"/>
+      </w:pPr>
+      <w:rPr>
+        <w:rFonts w:ascii="OpenSymbol" w:hAnsi="OpenSymbol" w:cs="OpenSymbol" w:hint="default"/>
+      </w:rPr>
+    </w:lvl>
+    <w:lvl w:ilvl="6">
+      <w:start w:val="1"/>
+      <w:numFmt w:val="bullet"/>
+      <w:lvlText w:val=""/>
+      <w:lvlJc w:val="left"/>
+      <w:pPr>
+        <w:tabs>
+          <w:tab w:val="num" w:pos="2880"/>
+        </w:tabs>
+        <w:ind w:left="2880" w:hanging="360"/>
+      </w:pPr>
+      <w:rPr>
+        <w:rFonts w:ascii="Symbol" w:hAnsi="Symbol" w:cs="Symbol" w:hint="default"/>
+      </w:rPr>
+    </w:lvl>
+    <w:lvl w:ilvl="7">
+      <w:start w:val="1"/>
+      <w:numFmt w:val="bullet"/>
+      <w:lvlText w:val="◦"/>
+      <w:lvlJc w:val="left"/>
+      <w:pPr>
+        <w:tabs>
+          <w:tab w:val="num" w:pos="3240"/>
+        </w:tabs>
+        <w:ind w:left="3240" w:hanging="360"/>
+      </w:pPr>
+      <w:rPr>
+        <w:rFonts w:ascii="OpenSymbol" w:hAnsi="OpenSymbol" w:cs="OpenSymbol" w:hint="default"/>
+      </w:rPr>
+    </w:lvl>
+    <w:lvl w:ilvl="8">
+      <w:start w:val="1"/>
+      <w:numFmt w:val="bullet"/>
+      <w:lvlText w:val="▪"/>
+      <w:lvlJc w:val="left"/>
+      <w:pPr>
+        <w:tabs>
+          <w:tab w:val="num" w:pos="3600"/>
+        </w:tabs>
+        <w:ind w:left="3600" w:hanging="360"/>
+      </w:pPr>
+      <w:rPr>
+        <w:rFonts w:ascii="OpenSymbol" w:hAnsi="OpenSymbol" w:cs="OpenSymbol" w:hint="default"/>
+      </w:rPr>
+    </w:lvl>
+  </w:abstractNum>
+  <w:abstractNum w:abstractNumId="14">
+    <w:lvl w:ilvl="0">
+      <w:start w:val="1"/>
+      <w:numFmt w:val="bullet"/>
+      <w:lvlText w:val=""/>
+      <w:lvlJc w:val="left"/>
+      <w:pPr>
+        <w:tabs>
+          <w:tab w:val="num" w:pos="720"/>
+        </w:tabs>
+        <w:ind w:left="720" w:hanging="360"/>
+      </w:pPr>
+      <w:rPr>
+        <w:rFonts w:ascii="Symbol" w:hAnsi="Symbol" w:cs="Symbol" w:hint="default"/>
+      </w:rPr>
+    </w:lvl>
+    <w:lvl w:ilvl="1">
+      <w:start w:val="1"/>
+      <w:numFmt w:val="bullet"/>
+      <w:lvlText w:val="◦"/>
+      <w:lvlJc w:val="left"/>
+      <w:pPr>
+        <w:tabs>
+          <w:tab w:val="num" w:pos="1080"/>
+        </w:tabs>
+        <w:ind w:left="1080" w:hanging="360"/>
+      </w:pPr>
+      <w:rPr>
+        <w:rFonts w:ascii="OpenSymbol" w:hAnsi="OpenSymbol" w:cs="OpenSymbol" w:hint="default"/>
+      </w:rPr>
+    </w:lvl>
+    <w:lvl w:ilvl="2">
+      <w:start w:val="1"/>
+      <w:numFmt w:val="bullet"/>
+      <w:lvlText w:val="▪"/>
+      <w:lvlJc w:val="left"/>
+      <w:pPr>
+        <w:tabs>
+          <w:tab w:val="num" w:pos="1440"/>
+        </w:tabs>
+        <w:ind w:left="1440" w:hanging="360"/>
+      </w:pPr>
+      <w:rPr>
+        <w:rFonts w:ascii="OpenSymbol" w:hAnsi="OpenSymbol" w:cs="OpenSymbol" w:hint="default"/>
+      </w:rPr>
+    </w:lvl>
+    <w:lvl w:ilvl="3">
+      <w:start w:val="1"/>
+      <w:numFmt w:val="bullet"/>
+      <w:lvlText w:val=""/>
+      <w:lvlJc w:val="left"/>
+      <w:pPr>
+        <w:tabs>
+          <w:tab w:val="num" w:pos="1800"/>
+        </w:tabs>
+        <w:ind w:left="1800" w:hanging="360"/>
+      </w:pPr>
+      <w:rPr>
+        <w:rFonts w:ascii="Symbol" w:hAnsi="Symbol" w:cs="Symbol" w:hint="default"/>
+      </w:rPr>
+    </w:lvl>
+    <w:lvl w:ilvl="4">
+      <w:start w:val="1"/>
+      <w:numFmt w:val="bullet"/>
+      <w:lvlText w:val="◦"/>
+      <w:lvlJc w:val="left"/>
+      <w:pPr>
+        <w:tabs>
+          <w:tab w:val="num" w:pos="2160"/>
+        </w:tabs>
+        <w:ind w:left="2160" w:hanging="360"/>
+      </w:pPr>
+      <w:rPr>
+        <w:rFonts w:ascii="OpenSymbol" w:hAnsi="OpenSymbol" w:cs="OpenSymbol" w:hint="default"/>
+      </w:rPr>
+    </w:lvl>
+    <w:lvl w:ilvl="5">
+      <w:start w:val="1"/>
+      <w:numFmt w:val="bullet"/>
+      <w:lvlText w:val="▪"/>
+      <w:lvlJc w:val="left"/>
+      <w:pPr>
+        <w:tabs>
+          <w:tab w:val="num" w:pos="2520"/>
+        </w:tabs>
+        <w:ind w:left="2520" w:hanging="360"/>
+      </w:pPr>
+      <w:rPr>
+        <w:rFonts w:ascii="OpenSymbol" w:hAnsi="OpenSymbol" w:cs="OpenSymbol" w:hint="default"/>
+      </w:rPr>
+    </w:lvl>
+    <w:lvl w:ilvl="6">
+      <w:start w:val="1"/>
+      <w:numFmt w:val="bullet"/>
+      <w:lvlText w:val=""/>
+      <w:lvlJc w:val="left"/>
+      <w:pPr>
+        <w:tabs>
+          <w:tab w:val="num" w:pos="2880"/>
+        </w:tabs>
+        <w:ind w:left="2880" w:hanging="360"/>
+      </w:pPr>
+      <w:rPr>
+        <w:rFonts w:ascii="Symbol" w:hAnsi="Symbol" w:cs="Symbol" w:hint="default"/>
+      </w:rPr>
+    </w:lvl>
+    <w:lvl w:ilvl="7">
+      <w:start w:val="1"/>
+      <w:numFmt w:val="bullet"/>
+      <w:lvlText w:val="◦"/>
+      <w:lvlJc w:val="left"/>
+      <w:pPr>
+        <w:tabs>
+          <w:tab w:val="num" w:pos="3240"/>
+        </w:tabs>
+        <w:ind w:left="3240" w:hanging="360"/>
+      </w:pPr>
+      <w:rPr>
+        <w:rFonts w:ascii="OpenSymbol" w:hAnsi="OpenSymbol" w:cs="OpenSymbol" w:hint="default"/>
+      </w:rPr>
+    </w:lvl>
+    <w:lvl w:ilvl="8">
+      <w:start w:val="1"/>
+      <w:numFmt w:val="bullet"/>
+      <w:lvlText w:val="▪"/>
+      <w:lvlJc w:val="left"/>
+      <w:pPr>
+        <w:tabs>
+          <w:tab w:val="num" w:pos="3600"/>
+        </w:tabs>
+        <w:ind w:left="3600" w:hanging="360"/>
+      </w:pPr>
+      <w:rPr>
+        <w:rFonts w:ascii="OpenSymbol" w:hAnsi="OpenSymbol" w:cs="OpenSymbol" w:hint="default"/>
+      </w:rPr>
+    </w:lvl>
+  </w:abstractNum>
+  <w:abstractNum w:abstractNumId="15">
+    <w:lvl w:ilvl="0">
+      <w:start w:val="1"/>
+      <w:numFmt w:val="bullet"/>
+      <w:lvlText w:val=""/>
+      <w:lvlJc w:val="left"/>
+      <w:pPr>
+        <w:tabs>
+          <w:tab w:val="num" w:pos="720"/>
+        </w:tabs>
+        <w:ind w:left="720" w:hanging="360"/>
+      </w:pPr>
+      <w:rPr>
+        <w:rFonts w:ascii="Symbol" w:hAnsi="Symbol" w:cs="Symbol" w:hint="default"/>
+      </w:rPr>
+    </w:lvl>
+    <w:lvl w:ilvl="1">
+      <w:start w:val="1"/>
+      <w:numFmt w:val="bullet"/>
+      <w:lvlText w:val="◦"/>
+      <w:lvlJc w:val="left"/>
+      <w:pPr>
+        <w:tabs>
+          <w:tab w:val="num" w:pos="1080"/>
+        </w:tabs>
+        <w:ind w:left="1080" w:hanging="360"/>
+      </w:pPr>
+      <w:rPr>
+        <w:rFonts w:ascii="OpenSymbol" w:hAnsi="OpenSymbol" w:cs="OpenSymbol" w:hint="default"/>
+      </w:rPr>
+    </w:lvl>
+    <w:lvl w:ilvl="2">
+      <w:start w:val="1"/>
+      <w:numFmt w:val="bullet"/>
+      <w:lvlText w:val="▪"/>
+      <w:lvlJc w:val="left"/>
+      <w:pPr>
+        <w:tabs>
+          <w:tab w:val="num" w:pos="1440"/>
+        </w:tabs>
+        <w:ind w:left="1440" w:hanging="360"/>
+      </w:pPr>
+      <w:rPr>
+        <w:rFonts w:ascii="OpenSymbol" w:hAnsi="OpenSymbol" w:cs="OpenSymbol" w:hint="default"/>
+      </w:rPr>
+    </w:lvl>
+    <w:lvl w:ilvl="3">
+      <w:start w:val="1"/>
+      <w:numFmt w:val="bullet"/>
+      <w:lvlText w:val=""/>
+      <w:lvlJc w:val="left"/>
+      <w:pPr>
+        <w:tabs>
+          <w:tab w:val="num" w:pos="1800"/>
+        </w:tabs>
+        <w:ind w:left="1800" w:hanging="360"/>
+      </w:pPr>
+      <w:rPr>
+        <w:rFonts w:ascii="Symbol" w:hAnsi="Symbol" w:cs="Symbol" w:hint="default"/>
+      </w:rPr>
+    </w:lvl>
+    <w:lvl w:ilvl="4">
+      <w:start w:val="1"/>
+      <w:numFmt w:val="bullet"/>
+      <w:lvlText w:val="◦"/>
+      <w:lvlJc w:val="left"/>
+      <w:pPr>
+        <w:tabs>
+          <w:tab w:val="num" w:pos="2160"/>
+        </w:tabs>
+        <w:ind w:left="2160" w:hanging="360"/>
+      </w:pPr>
+      <w:rPr>
+        <w:rFonts w:ascii="OpenSymbol" w:hAnsi="OpenSymbol" w:cs="OpenSymbol" w:hint="default"/>
+      </w:rPr>
+    </w:lvl>
+    <w:lvl w:ilvl="5">
+      <w:start w:val="1"/>
+      <w:numFmt w:val="bullet"/>
+      <w:lvlText w:val="▪"/>
+      <w:lvlJc w:val="left"/>
+      <w:pPr>
+        <w:tabs>
+          <w:tab w:val="num" w:pos="2520"/>
+        </w:tabs>
+        <w:ind w:left="2520" w:hanging="360"/>
+      </w:pPr>
+      <w:rPr>
+        <w:rFonts w:ascii="OpenSymbol" w:hAnsi="OpenSymbol" w:cs="OpenSymbol" w:hint="default"/>
+      </w:rPr>
+    </w:lvl>
+    <w:lvl w:ilvl="6">
+      <w:start w:val="1"/>
+      <w:numFmt w:val="bullet"/>
+      <w:lvlText w:val=""/>
+      <w:lvlJc w:val="left"/>
+      <w:pPr>
+        <w:tabs>
+          <w:tab w:val="num" w:pos="2880"/>
+        </w:tabs>
+        <w:ind w:left="2880" w:hanging="360"/>
+      </w:pPr>
+      <w:rPr>
+        <w:rFonts w:ascii="Symbol" w:hAnsi="Symbol" w:cs="Symbol" w:hint="default"/>
+      </w:rPr>
+    </w:lvl>
+    <w:lvl w:ilvl="7">
+      <w:start w:val="1"/>
+      <w:numFmt w:val="bullet"/>
+      <w:lvlText w:val="◦"/>
+      <w:lvlJc w:val="left"/>
+      <w:pPr>
+        <w:tabs>
+          <w:tab w:val="num" w:pos="3240"/>
+        </w:tabs>
+        <w:ind w:left="3240" w:hanging="360"/>
+      </w:pPr>
+      <w:rPr>
+        <w:rFonts w:ascii="OpenSymbol" w:hAnsi="OpenSymbol" w:cs="OpenSymbol" w:hint="default"/>
+      </w:rPr>
+    </w:lvl>
+    <w:lvl w:ilvl="8">
+      <w:start w:val="1"/>
+      <w:numFmt w:val="bullet"/>
+      <w:lvlText w:val="▪"/>
+      <w:lvlJc w:val="left"/>
+      <w:pPr>
+        <w:tabs>
+          <w:tab w:val="num" w:pos="3600"/>
+        </w:tabs>
+        <w:ind w:left="3600" w:hanging="360"/>
+      </w:pPr>
+      <w:rPr>
+        <w:rFonts w:ascii="OpenSymbol" w:hAnsi="OpenSymbol" w:cs="OpenSymbol" w:hint="default"/>
+      </w:rPr>
+    </w:lvl>
+  </w:abstractNum>
+  <w:abstractNum w:abstractNumId="16">
+    <w:lvl w:ilvl="0">
+      <w:start w:val="1"/>
       <w:numFmt w:val="none"/>
       <w:suff w:val="nothing"/>
       <w:lvlText w:val=""/>
@@ -7259,6 +9753,24 @@
   </w:num>
   <w:num w:numId="10">
     <w:abstractNumId w:val="10"/>
+  </w:num>
+  <w:num w:numId="11">
+    <w:abstractNumId w:val="11"/>
+  </w:num>
+  <w:num w:numId="12">
+    <w:abstractNumId w:val="12"/>
+  </w:num>
+  <w:num w:numId="13">
+    <w:abstractNumId w:val="13"/>
+  </w:num>
+  <w:num w:numId="14">
+    <w:abstractNumId w:val="14"/>
+  </w:num>
+  <w:num w:numId="15">
+    <w:abstractNumId w:val="15"/>
+  </w:num>
+  <w:num w:numId="16">
+    <w:abstractNumId w:val="16"/>
   </w:num>
 </w:numbering>
 </file>

</xml_diff>